<commit_message>
AT comments in intro, ∆r -> RW
#81
</commit_message>
<xml_diff>
--- a/doc/manuscript/coauthor_feedback_to_incorporate/MEE_manuscript_Aug31_AT.docx
+++ b/doc/manuscript/coauthor_feedback_to_incorporate/MEE_manuscript_Aug31_AT.docx
@@ -521,6 +521,7 @@
       </w:pPr>
       <w:bookmarkStart w:id="3" w:name="introduction"/>
       <w:r>
+        <w:lastRenderedPageBreak/>
         <w:t>Introduction</w:t>
       </w:r>
       <w:bookmarkEnd w:id="3"/>
@@ -618,42 +619,75 @@
       </w:r>
       <w:del w:id="6" w:author="Alan Tepley" w:date="2020-09-04T12:00:00Z">
         <w:r>
+          <w:rPr>
+            <w:highlight w:val="yellow"/>
+            <w:rPrChange w:id="7" w:author="Teixeira, Kristina A." w:date="2020-10-17T08:41:00Z">
+              <w:rPr/>
+            </w:rPrChange>
+          </w:rPr>
           <w:delText xml:space="preserve">signals </w:delText>
         </w:r>
       </w:del>
-      <w:ins w:id="7" w:author="Alan Tepley" w:date="2020-09-04T12:00:00Z">
+      <w:ins w:id="8" w:author="Alan Tepley" w:date="2020-09-04T12:00:00Z">
         <w:r>
+          <w:rPr>
+            <w:highlight w:val="yellow"/>
+            <w:rPrChange w:id="9" w:author="Teixeira, Kristina A." w:date="2020-10-17T08:41:00Z">
+              <w:rPr/>
+            </w:rPrChange>
+          </w:rPr>
           <w:t>correlation between tree growth and</w:t>
         </w:r>
       </w:ins>
-      <w:ins w:id="8" w:author="Alan Tepley" w:date="2020-09-04T12:01:00Z">
+      <w:ins w:id="10" w:author="Alan Tepley" w:date="2020-09-04T12:01:00Z">
         <w:r>
+          <w:rPr>
+            <w:highlight w:val="yellow"/>
+            <w:rPrChange w:id="11" w:author="Teixeira, Kristina A." w:date="2020-10-17T08:41:00Z">
+              <w:rPr/>
+            </w:rPrChange>
+          </w:rPr>
           <w:t xml:space="preserve"> an</w:t>
         </w:r>
       </w:ins>
-      <w:ins w:id="9" w:author="Alan Tepley" w:date="2020-09-04T12:00:00Z">
+      <w:ins w:id="12" w:author="Alan Tepley" w:date="2020-09-04T12:00:00Z">
+        <w:r>
+          <w:rPr>
+            <w:highlight w:val="yellow"/>
+            <w:rPrChange w:id="13" w:author="Teixeira, Kristina A." w:date="2020-10-17T08:41:00Z">
+              <w:rPr/>
+            </w:rPrChange>
+          </w:rPr>
+          <w:t xml:space="preserve"> </w:t>
+        </w:r>
+      </w:ins>
+      <w:ins w:id="14" w:author="Alan Tepley" w:date="2020-09-04T12:01:00Z">
+        <w:r>
+          <w:rPr>
+            <w:highlight w:val="yellow"/>
+            <w:rPrChange w:id="15" w:author="Teixeira, Kristina A." w:date="2020-10-17T08:41:00Z">
+              <w:rPr/>
+            </w:rPrChange>
+          </w:rPr>
+          <w:t>individual climate variable</w:t>
+        </w:r>
         <w:r>
           <w:t xml:space="preserve"> </w:t>
         </w:r>
       </w:ins>
-      <w:ins w:id="10" w:author="Alan Tepley" w:date="2020-09-04T12:01:00Z">
-        <w:r>
-          <w:t xml:space="preserve">individual climate variable </w:t>
-        </w:r>
-      </w:ins>
       <w:r>
         <w:t>for purposes such as historical climate reconstructions (e.g., DENDRO_REFS) and for describing how each month’s climate affects tree growth or productivity (e.g., Helcoski et al., 2019), this approach falls short of objectively identifying the most important climate drivers and their time windows of influence, which is needed for multivariate models of annual tree growth and forest productivity (e.g., Teets et al., 2018). Further, tree-ring studies generally do not consider additive or interactive effects of climate variables on annual growth (DENDRO_REFS</w:t>
       </w:r>
-      <w:commentRangeStart w:id="11"/>
+      <w:commentRangeStart w:id="16"/>
       <w:r>
         <w:t xml:space="preserve">; but see </w:t>
       </w:r>
-      <w:commentRangeEnd w:id="11"/>
+      <w:commentRangeEnd w:id="16"/>
       <w:r>
         <w:rPr>
           <w:rStyle w:val="CommentReference"/>
         </w:rPr>
-        <w:commentReference w:id="11"/>
+        <w:commentReference w:id="16"/>
       </w:r>
       <w:r>
         <w:t>Foster, Finley, D’Amato, Bradford, &amp; Banerjee, 2016). Such effects are expected based on observations that temperature and moisture jointly shape photosynthesis (REFS), tree growth (Foster et al., 2016), and forest productivity (e.g.,TREE_LEVEL_REFS; Banbury Morgan et al., n.d.). Thus, to model tree growth responses to climate, we need an objective approach to systematically evaluate numerous potential climate variables and time windows in order to select principle climate drivers appropriate for inclusion in multivariate models.</w:t>
@@ -672,19 +706,23 @@
       <w:r>
         <w:t xml:space="preserve"> Over time frames of seconds to days, most biological rates—- from photosynthesis to plant and animal respiration—-display a </w:t>
       </w:r>
-      <w:commentRangeStart w:id="12"/>
+      <w:commentRangeStart w:id="17"/>
       <w:r>
         <w:t>unimodal relationship to temporal variation in temperature</w:t>
       </w:r>
-      <w:commentRangeEnd w:id="12"/>
+      <w:commentRangeEnd w:id="17"/>
       <w:r>
         <w:rPr>
           <w:rStyle w:val="CommentReference"/>
         </w:rPr>
-        <w:commentReference w:id="12"/>
-      </w:r>
-      <w:r>
-        <w:t xml:space="preserve">. Specifically, these rates generally increase exponentially with temperature up to a point (e.g., Brown, Gillooly, Allen, Savage, &amp; West, 2004), typically reflective of the environment to which the organism is acclimated (Kumarathunge et al., 2019), and decrease at higher temperatures [e.g., REFS]. On the other end of the spatio-temporal spectrum, across regional to global climate gradients, annual forest productivity plateaus or decreases at high temperature, </w:t>
+        <w:commentReference w:id="17"/>
+      </w:r>
+      <w:r>
+        <w:t xml:space="preserve">. Specifically, these rates generally increase exponentially with temperature up to a point (e.g., Brown, Gillooly, Allen, Savage, &amp; West, 2004), typically reflective of the </w:t>
+      </w:r>
+      <w:r>
+        <w:lastRenderedPageBreak/>
+        <w:t xml:space="preserve">environment to which the organism is acclimated (Kumarathunge et al., 2019), and decrease at higher temperatures [e.g., REFS]. On the other end of the spatio-temporal spectrum, across regional to global climate gradients, annual forest productivity plateaus or decreases at high temperature, </w:t>
       </w:r>
       <m:oMath>
         <m:sSub>
@@ -766,16 +804,16 @@
       <w:r>
         <w:t xml:space="preserve"> is not typically a variable of interest, and its influence is removed through detrending (</w:t>
       </w:r>
-      <w:commentRangeStart w:id="13"/>
+      <w:commentRangeStart w:id="18"/>
       <w:r>
         <w:t>DENDRO_REFS</w:t>
       </w:r>
-      <w:commentRangeEnd w:id="13"/>
+      <w:commentRangeEnd w:id="18"/>
       <w:r>
         <w:rPr>
           <w:rStyle w:val="CommentReference"/>
         </w:rPr>
-        <w:commentReference w:id="13"/>
+        <w:commentReference w:id="18"/>
       </w:r>
       <w:r>
         <w:t>). While convenient for identifying climate signals (DENDRO_REFS), this approach is not optimal for subsequent inference of the climate sensitivity of forest productivity. Although climate correlations can be transformed to climate sensitivity (</w:t>
@@ -825,7 +863,7 @@
       <w:r>
         <w:t xml:space="preserve"> based on the </w:t>
       </w:r>
-      <w:commentRangeStart w:id="14"/>
+      <w:commentRangeStart w:id="19"/>
       <w:r>
         <w:t xml:space="preserve">scaling of </w:t>
       </w:r>
@@ -840,12 +878,12 @@
       <w:r>
         <w:t xml:space="preserve"> </w:t>
       </w:r>
-      <w:commentRangeEnd w:id="14"/>
+      <w:commentRangeEnd w:id="19"/>
       <w:r>
         <w:rPr>
           <w:rStyle w:val="CommentReference"/>
         </w:rPr>
-        <w:commentReference w:id="14"/>
+        <w:commentReference w:id="19"/>
       </w:r>
       <w:r>
         <w:t xml:space="preserve">with </w:t>
@@ -1013,21 +1051,22 @@
       <w:pPr>
         <w:pStyle w:val="Heading3"/>
       </w:pPr>
-      <w:bookmarkStart w:id="15" w:name="materials-and-methods"/>
-      <w:r>
+      <w:bookmarkStart w:id="20" w:name="materials-and-methods"/>
+      <w:r>
+        <w:lastRenderedPageBreak/>
         <w:t>Materials and Methods</w:t>
       </w:r>
-      <w:bookmarkEnd w:id="15"/>
+      <w:bookmarkEnd w:id="20"/>
     </w:p>
     <w:p>
       <w:pPr>
         <w:pStyle w:val="Heading4"/>
       </w:pPr>
-      <w:bookmarkStart w:id="16" w:name="data-sources-and-preparation"/>
+      <w:bookmarkStart w:id="21" w:name="data-sources-and-preparation"/>
       <w:r>
         <w:t>Data sources and preparation</w:t>
       </w:r>
-      <w:bookmarkEnd w:id="16"/>
+      <w:bookmarkEnd w:id="21"/>
     </w:p>
     <w:p>
       <w:pPr>
@@ -1266,7 +1305,11 @@
         </m:r>
       </m:oMath>
       <w:r>
-        <w:t xml:space="preserve"> (see below) was represented by &lt;3 conspecific trees. In total, this resulted in inclusion of </w:t>
+        <w:t xml:space="preserve"> (see below) was represented by &lt;3 </w:t>
+      </w:r>
+      <w:r>
+        <w:lastRenderedPageBreak/>
+        <w:t xml:space="preserve">conspecific trees. In total, this resulted in inclusion of </w:t>
       </w:r>
       <w:r>
         <w:rPr>
@@ -1358,16 +1401,16 @@
       <w:r>
         <w:t xml:space="preserve"> was not available, but when we knew that the core hit pith or could reasonably estimate how far off it was based on the curvature of the rings (</w:t>
       </w:r>
-      <w:commentRangeStart w:id="17"/>
+      <w:commentRangeStart w:id="22"/>
       <w:r>
         <w:t>DENDORO_REF</w:t>
       </w:r>
-      <w:commentRangeEnd w:id="17"/>
+      <w:commentRangeEnd w:id="22"/>
       <w:r>
         <w:rPr>
           <w:rStyle w:val="CommentReference"/>
         </w:rPr>
-        <w:commentReference w:id="17"/>
+        <w:commentReference w:id="22"/>
       </w:r>
       <w:r>
         <w:t xml:space="preserve">), </w:t>
@@ -1772,11 +1815,11 @@
       <w:pPr>
         <w:pStyle w:val="Heading4"/>
       </w:pPr>
-      <w:bookmarkStart w:id="18" w:name="analysis-methods"/>
+      <w:bookmarkStart w:id="23" w:name="analysis-methods"/>
       <w:r>
         <w:t>Analysis methods</w:t>
       </w:r>
-      <w:bookmarkEnd w:id="18"/>
+      <w:bookmarkEnd w:id="23"/>
     </w:p>
     <w:p>
       <w:pPr>
@@ -1785,7 +1828,7 @@
       <w:r>
         <w:t>Our analysis consisted of two main steps: (1) identification of the most important climate drivers</w:t>
       </w:r>
-      <w:ins w:id="19" w:author="Alan Tepley" w:date="2020-09-04T12:50:00Z">
+      <w:ins w:id="24" w:author="Alan Tepley" w:date="2020-09-04T12:50:00Z">
         <w:r>
           <w:t xml:space="preserve"> and the time window over which they operate</w:t>
         </w:r>
@@ -1855,6 +1898,7 @@
         <w:rPr>
           <w:noProof/>
         </w:rPr>
+        <w:lastRenderedPageBreak/>
         <w:drawing>
           <wp:inline distT="0" distB="0" distL="0" distR="0" wp14:anchorId="44699FDB" wp14:editId="23267CB6">
             <wp:extent cx="5334000" cy="3381283"/>
@@ -1949,16 +1993,16 @@
       <w:r>
         <w:t xml:space="preserve"> For this, we detrended the response variable to </w:t>
       </w:r>
-      <w:commentRangeStart w:id="20"/>
+      <w:commentRangeStart w:id="25"/>
       <w:r>
         <w:t xml:space="preserve">remove the influence of </w:t>
       </w:r>
-      <w:commentRangeEnd w:id="20"/>
+      <w:commentRangeEnd w:id="25"/>
       <w:r>
         <w:rPr>
           <w:rStyle w:val="CommentReference"/>
         </w:rPr>
-        <w:commentReference w:id="20"/>
+        <w:commentReference w:id="25"/>
       </w:r>
       <w:r>
         <w:t>all non-climatic drivers (</w:t>
@@ -2056,19 +2100,19 @@
       <w:r>
         <w:t xml:space="preserve">, we specified a mixed effects model using species and core identity as random effects: </w:t>
       </w:r>
-      <w:commentRangeStart w:id="21"/>
+      <w:commentRangeStart w:id="26"/>
       <w:r>
         <w:rPr>
           <w:rStyle w:val="VerbatimChar"/>
         </w:rPr>
         <w:t>residual</w:t>
       </w:r>
-      <w:commentRangeEnd w:id="21"/>
+      <w:commentRangeEnd w:id="26"/>
       <w:r>
         <w:rPr>
           <w:rStyle w:val="CommentReference"/>
         </w:rPr>
-        <w:commentReference w:id="21"/>
+        <w:commentReference w:id="26"/>
       </w:r>
       <w:r>
         <w:rPr>
@@ -2088,16 +2132,16 @@
       <w:r>
         <w:t xml:space="preserve"> specifies one of the climate drivers in the climate variable group, analyzed over one of </w:t>
       </w:r>
-      <w:commentRangeStart w:id="22"/>
+      <w:commentRangeStart w:id="27"/>
       <w:r>
         <w:t>all possible combinations of time periods</w:t>
       </w:r>
-      <w:commentRangeEnd w:id="22"/>
+      <w:commentRangeEnd w:id="27"/>
       <w:r>
         <w:rPr>
           <w:rStyle w:val="CommentReference"/>
         </w:rPr>
-        <w:commentReference w:id="22"/>
+        <w:commentReference w:id="27"/>
       </w:r>
       <w:r>
         <w:t xml:space="preserve">, at monthly resolution, over a </w:t>
@@ -2155,6 +2199,7 @@
         <w:pStyle w:val="BodyText"/>
       </w:pPr>
       <w:r>
+        <w:lastRenderedPageBreak/>
         <w:t xml:space="preserve">A challenge to this system arose for the sites that have undergone the most rapid changes in climate and tree growth: SC and LT, where trees exhibit significant growth declines attributed to rising temperatures (Sniderhan &amp; Baltzer, 2016) and increasing drought (REF), respectively. </w:t>
       </w:r>
       <w:r>
@@ -2181,16 +2226,16 @@
       <w:r>
         <w:t xml:space="preserve"> Problematically, correlating tree growth residuals from which climate-driven trends had been removed against the climate signal with a strong directional trend would not necessarily identify the most relevant climate drivers. For these sites, we experimented with three approaches to identifying the most important climate drivers (1) the method described above, (2) </w:t>
       </w:r>
-      <w:commentRangeStart w:id="23"/>
+      <w:commentRangeStart w:id="28"/>
       <w:r>
         <w:t>detrending the climate variables</w:t>
       </w:r>
-      <w:commentRangeEnd w:id="23"/>
+      <w:commentRangeEnd w:id="28"/>
       <w:r>
         <w:rPr>
           <w:rStyle w:val="CommentReference"/>
         </w:rPr>
-        <w:commentReference w:id="23"/>
+        <w:commentReference w:id="28"/>
       </w:r>
       <w:r>
         <w:t xml:space="preserve"> prior to the climwin step, and (3) excluding </w:t>
@@ -2221,16 +2266,16 @@
       <w:r>
         <w:t xml:space="preserve">We verified that </w:t>
       </w:r>
-      <w:commentRangeStart w:id="24"/>
+      <w:commentRangeStart w:id="29"/>
       <w:r>
         <w:t xml:space="preserve">this process identified similar climate variable-month combinations as what would be identified using traditional methods </w:t>
       </w:r>
-      <w:commentRangeEnd w:id="24"/>
+      <w:commentRangeEnd w:id="29"/>
       <w:r>
         <w:rPr>
           <w:rStyle w:val="CommentReference"/>
         </w:rPr>
-        <w:commentReference w:id="24"/>
+        <w:commentReference w:id="29"/>
       </w:r>
       <w:r>
         <w:t>for individual species, as detailed in Appendix S2. (</w:t>
@@ -2508,11 +2553,12 @@
       <w:pPr>
         <w:pStyle w:val="Heading3"/>
       </w:pPr>
-      <w:bookmarkStart w:id="25" w:name="results"/>
-      <w:r>
+      <w:bookmarkStart w:id="30" w:name="results"/>
+      <w:r>
+        <w:lastRenderedPageBreak/>
         <w:t>Results</w:t>
       </w:r>
-      <w:bookmarkEnd w:id="25"/>
+      <w:bookmarkEnd w:id="30"/>
     </w:p>
     <w:p>
       <w:pPr>
@@ -2892,7 +2938,11 @@
         <w:t>b-d</w:t>
       </w:r>
       <w:r>
-        <w:t xml:space="preserve">) give statistics for time windows tested in climwin, where window open and close indicate months prior to current August, and cells across the lower diaganol indicate single-month tests (akin to panel </w:t>
+        <w:t xml:space="preserve">) give statistics for time windows tested in climwin, where window open and close indicate months </w:t>
+      </w:r>
+      <w:r>
+        <w:lastRenderedPageBreak/>
+        <w:t xml:space="preserve">prior to current August, and cells across the lower diaganol indicate single-month tests (akin to panel </w:t>
       </w:r>
       <w:r>
         <w:rPr>
@@ -3191,6 +3241,7 @@
         <w:rPr>
           <w:noProof/>
         </w:rPr>
+        <w:lastRenderedPageBreak/>
         <w:drawing>
           <wp:inline distT="0" distB="0" distL="0" distR="0" wp14:anchorId="482EEA52" wp14:editId="4AE02986">
             <wp:extent cx="5334000" cy="6667499"/>
@@ -3270,6 +3321,7 @@
         <w:rPr>
           <w:i/>
         </w:rPr>
+        <w:lastRenderedPageBreak/>
         <w:t>Climate sensitivity</w:t>
       </w:r>
     </w:p>
@@ -3843,6 +3895,7 @@
         <w:rPr>
           <w:noProof/>
         </w:rPr>
+        <w:lastRenderedPageBreak/>
         <w:drawing>
           <wp:inline distT="0" distB="0" distL="0" distR="0" wp14:anchorId="14A5DC70" wp14:editId="3A067799">
             <wp:extent cx="5334000" cy="6667499"/>
@@ -3961,6 +4014,7 @@
         <w:rPr>
           <w:b/>
         </w:rPr>
+        <w:lastRenderedPageBreak/>
         <w:t>Both DBH and climate were included in the majority of top models, regardless of the growth metric used.</w:t>
       </w:r>
       <w:r>
@@ -4358,7 +4412,11 @@
         </m:r>
       </m:oMath>
       <w:r>
-        <w:t>-precipitation variable interactions for all three growth metrics (</w:t>
+        <w:t xml:space="preserve">-precipitation variable </w:t>
+      </w:r>
+      <w:r>
+        <w:lastRenderedPageBreak/>
+        <w:t>interactions for all three growth metrics (</w:t>
       </w:r>
       <w:r>
         <w:rPr>
@@ -4485,11 +4543,11 @@
       <w:pPr>
         <w:pStyle w:val="Heading3"/>
       </w:pPr>
-      <w:bookmarkStart w:id="26" w:name="discussion"/>
+      <w:bookmarkStart w:id="31" w:name="discussion"/>
       <w:r>
         <w:t>Discussion</w:t>
       </w:r>
-      <w:bookmarkEnd w:id="26"/>
+      <w:bookmarkEnd w:id="31"/>
     </w:p>
     <w:p>
       <w:pPr>
@@ -4711,7 +4769,7 @@
       <w:r>
         <w:t xml:space="preserve">, shade-intolerant species and those at sites with more open canopies (e.g., LT, SC)– exhibited rapid initial growth followed by </w:t>
       </w:r>
-      <w:ins w:id="27" w:author="Alan Tepley" w:date="2020-09-04T14:36:00Z">
+      <w:ins w:id="32" w:author="Alan Tepley" w:date="2020-09-04T14:36:00Z">
         <w:r>
           <w:t xml:space="preserve">a roughly </w:t>
         </w:r>
@@ -4728,16 +4786,16 @@
       <w:r>
         <w:t xml:space="preserve"> –a highly shade-intolerant species that generally establishes in the open (Baker &amp; Bunyavejchewin, 2006) and was sampled opportunistically outside the ForestGEO plot at HKK (Vlam, Baker, Bunyavejchewin, &amp; Zuidema, 2014), where it presumably established under open conditions. Such patterns are consistent with dendrochronology’s “textbook” patterns, which have been derived primarily from open-grown trees (</w:t>
       </w:r>
-      <w:commentRangeStart w:id="28"/>
+      <w:commentRangeStart w:id="33"/>
       <w:r>
         <w:t>DENDRO_REFS</w:t>
       </w:r>
-      <w:commentRangeEnd w:id="28"/>
+      <w:commentRangeEnd w:id="33"/>
       <w:r>
         <w:rPr>
           <w:rStyle w:val="CommentReference"/>
         </w:rPr>
-        <w:commentReference w:id="28"/>
+        <w:commentReference w:id="33"/>
       </w:r>
       <w:r>
         <w:t>). On the other end of the spectrum, shade-tolerant species (e.g. </w:t>
@@ -4760,7 +4818,11 @@
         </m:r>
       </m:oMath>
       <w:r>
-        <w:t xml:space="preserve">. This pattern is consistent with patterns observed in stand-level census data from closed-canopy forests, including several in this analysis, where </w:t>
+        <w:t xml:space="preserve">. This pattern is </w:t>
+      </w:r>
+      <w:r>
+        <w:lastRenderedPageBreak/>
+        <w:t xml:space="preserve">consistent with patterns observed in stand-level census data from closed-canopy forests, including several in this analysis, where </w:t>
       </w:r>
       <m:oMath>
         <m:r>
@@ -5183,7 +5245,11 @@
         <w:t>(Rollinson et al. in review)</w:t>
       </w:r>
       <w:r>
-        <w:t xml:space="preserve">, implying that size should be considered in tree-ring analyses of climate sensitivity. However, the relatively strong importance of </w:t>
+        <w:t xml:space="preserve">, implying that size should be considered in tree-ring analyses of climate sensitivity. </w:t>
+      </w:r>
+      <w:r>
+        <w:lastRenderedPageBreak/>
+        <w:t xml:space="preserve">However, the relatively strong importance of </w:t>
       </w:r>
       <m:oMath>
         <m:r>
@@ -5261,11 +5327,11 @@
       <w:pPr>
         <w:pStyle w:val="Heading3"/>
       </w:pPr>
-      <w:bookmarkStart w:id="29" w:name="acknowledgements"/>
+      <w:bookmarkStart w:id="34" w:name="acknowledgements"/>
       <w:r>
         <w:t>Acknowledgements</w:t>
       </w:r>
-      <w:bookmarkEnd w:id="29"/>
+      <w:bookmarkEnd w:id="34"/>
     </w:p>
     <w:p>
       <w:pPr>
@@ -5279,11 +5345,11 @@
       <w:pPr>
         <w:pStyle w:val="Heading3"/>
       </w:pPr>
-      <w:bookmarkStart w:id="30" w:name="authors-contributions"/>
+      <w:bookmarkStart w:id="35" w:name="authors-contributions"/>
       <w:r>
         <w:t>Authors’ contributions</w:t>
       </w:r>
-      <w:bookmarkEnd w:id="30"/>
+      <w:bookmarkEnd w:id="35"/>
     </w:p>
     <w:p>
       <w:pPr>
@@ -5297,18 +5363,18 @@
       <w:pPr>
         <w:pStyle w:val="Heading3"/>
       </w:pPr>
-      <w:bookmarkStart w:id="31" w:name="references"/>
+      <w:bookmarkStart w:id="36" w:name="references"/>
       <w:r>
         <w:t>References</w:t>
       </w:r>
-      <w:bookmarkEnd w:id="31"/>
+      <w:bookmarkEnd w:id="36"/>
     </w:p>
     <w:p>
       <w:pPr>
         <w:pStyle w:val="Bibliography"/>
       </w:pPr>
-      <w:bookmarkStart w:id="32" w:name="ref-alfaro-sanchez_growth_2017"/>
-      <w:bookmarkStart w:id="33" w:name="refs"/>
+      <w:bookmarkStart w:id="37" w:name="ref-alfaro-sanchez_growth_2017"/>
+      <w:bookmarkStart w:id="38" w:name="refs"/>
       <w:r>
         <w:t xml:space="preserve">Alfaro-Sánchez, R., Muller-Landau, H. C., Wright, S. J., &amp; Camarero, J. J. (2017). Growth and reproduction respond differently to climate in three Neotropical tree species. </w:t>
       </w:r>
@@ -5343,8 +5409,8 @@
       <w:pPr>
         <w:pStyle w:val="Bibliography"/>
       </w:pPr>
-      <w:bookmarkStart w:id="34" w:name="X7472afe191c4e6f910d2bf0bfbf82e114a2f267"/>
-      <w:bookmarkEnd w:id="32"/>
+      <w:bookmarkStart w:id="39" w:name="X7472afe191c4e6f910d2bf0bfbf82e114a2f267"/>
+      <w:bookmarkEnd w:id="37"/>
       <w:r>
         <w:t>Anderson-Teixeira, K., Gonzalez, B., ForestGEO, McGregor, I., Gonzalez-Akre, E., RHelcoski, … Terrell, A. (2020, July). Forestgeo/Climate: Pre-release for collaborative review. Zenodo. doi:</w:t>
       </w:r>
@@ -5361,8 +5427,8 @@
       <w:pPr>
         <w:pStyle w:val="Bibliography"/>
       </w:pPr>
-      <w:bookmarkStart w:id="35" w:name="X9500a36d1b54456ba99312b61e732f214f264df"/>
-      <w:bookmarkEnd w:id="34"/>
+      <w:bookmarkStart w:id="40" w:name="X9500a36d1b54456ba99312b61e732f214f264df"/>
+      <w:bookmarkEnd w:id="39"/>
       <w:r>
         <w:t xml:space="preserve">Anderson-Teixeira, K. J., Davies, S. J., Bennett, A. C., Gonzalez-Akre, E. B., Muller-Landau, H. C., Joseph Wright, S., … Zimmerman, J. (2015). CTFS-ForestGEO: A worldwide network monitoring forests in an era of global change. </w:t>
       </w:r>
@@ -5397,9 +5463,10 @@
       <w:pPr>
         <w:pStyle w:val="Bibliography"/>
       </w:pPr>
-      <w:bookmarkStart w:id="36" w:name="ref-anderson-teixeira_size-related_2015"/>
-      <w:bookmarkEnd w:id="35"/>
-      <w:r>
+      <w:bookmarkStart w:id="41" w:name="ref-anderson-teixeira_size-related_2015"/>
+      <w:bookmarkEnd w:id="40"/>
+      <w:r>
+        <w:lastRenderedPageBreak/>
         <w:t xml:space="preserve">Anderson-Teixeira, K. J., McGarvey, J. C., Muller-Landau, H. C., Park, J. Y., Gonzalez-Akre, E. B., Herrmann, V., … McShea, W. J. (2015). Size-related scaling of tree form and function in a mixed-age forest. </w:t>
       </w:r>
       <w:r>
@@ -5433,8 +5500,8 @@
       <w:pPr>
         <w:pStyle w:val="Bibliography"/>
       </w:pPr>
-      <w:bookmarkStart w:id="37" w:name="ref-baker_suppression_2006"/>
-      <w:bookmarkEnd w:id="36"/>
+      <w:bookmarkStart w:id="42" w:name="ref-baker_suppression_2006"/>
+      <w:bookmarkEnd w:id="41"/>
       <w:r>
         <w:t xml:space="preserve">Baker, P. J., &amp; Bunyavejchewin, S. (2006). Suppression, release and canopy recruitment in five tree species from a seasonal tropical forest in western Thailand. </w:t>
       </w:r>
@@ -5469,8 +5536,8 @@
       <w:pPr>
         <w:pStyle w:val="Bibliography"/>
       </w:pPr>
-      <w:bookmarkStart w:id="38" w:name="ref-banbury_morgan_global_nodate"/>
-      <w:bookmarkEnd w:id="37"/>
+      <w:bookmarkStart w:id="43" w:name="ref-banbury_morgan_global_nodate"/>
+      <w:bookmarkEnd w:id="42"/>
       <w:r>
         <w:t xml:space="preserve">Banbury Morgan, B., Herrmann, V., Kunert, N., Bond-Lamberty, B., Muller-Landau, H. C., &amp; Anderson-Teixeira, K. J. (n.d.). Global patterns of forest autotrophic carbon fluxes. </w:t>
       </w:r>
@@ -5488,8 +5555,8 @@
       <w:pPr>
         <w:pStyle w:val="Bibliography"/>
       </w:pPr>
-      <w:bookmarkStart w:id="39" w:name="ref-bennett_larger_2015"/>
-      <w:bookmarkEnd w:id="38"/>
+      <w:bookmarkStart w:id="44" w:name="ref-bennett_larger_2015"/>
+      <w:bookmarkEnd w:id="43"/>
       <w:r>
         <w:t xml:space="preserve">Bennett, A. C., McDowell, N. G., Allen, C. D., &amp; Anderson-Teixeira, K. J. (2015). Larger trees suffer most during drought in forests worldwide. </w:t>
       </w:r>
@@ -5524,8 +5591,8 @@
       <w:pPr>
         <w:pStyle w:val="Bibliography"/>
       </w:pPr>
-      <w:bookmarkStart w:id="40" w:name="ref-brown_toward_2004"/>
-      <w:bookmarkEnd w:id="39"/>
+      <w:bookmarkStart w:id="45" w:name="ref-brown_toward_2004"/>
+      <w:bookmarkEnd w:id="44"/>
       <w:r>
         <w:t xml:space="preserve">Brown, J. H., Gillooly, J. F., Allen, A. P., Savage, V. M., &amp; West, G. B. (2004). Toward a Metabolic Theory of Ecology. </w:t>
       </w:r>
@@ -5560,8 +5627,8 @@
       <w:pPr>
         <w:pStyle w:val="Bibliography"/>
       </w:pPr>
-      <w:bookmarkStart w:id="41" w:name="ref-cailleret_synthesis_2017"/>
-      <w:bookmarkEnd w:id="40"/>
+      <w:bookmarkStart w:id="46" w:name="ref-cailleret_synthesis_2017"/>
+      <w:bookmarkEnd w:id="45"/>
       <w:r>
         <w:t xml:space="preserve">Cailleret, M., Jansen, S., Robert, E. M. R., Desoto, L., Aakala, T., Antos, J. A., … Martínez‐Vilalta, J. (2017). A synthesis of radial growth patterns preceding tree mortality. </w:t>
       </w:r>
@@ -5596,8 +5663,8 @@
       <w:pPr>
         <w:pStyle w:val="Bibliography"/>
       </w:pPr>
-      <w:bookmarkStart w:id="42" w:name="ref-charney_observed_2016"/>
-      <w:bookmarkEnd w:id="41"/>
+      <w:bookmarkStart w:id="47" w:name="ref-charney_observed_2016"/>
+      <w:bookmarkEnd w:id="46"/>
       <w:r>
         <w:t xml:space="preserve">Charney, N. D., Babst, F., Poulter, B., Record, S., Trouet, V. M., Frank, D., … Evans, M. E. K. (2016). Observed forest sensitivity to climate implies large changes in 21st century North American forest growth. </w:t>
       </w:r>
@@ -5632,8 +5699,8 @@
       <w:pPr>
         <w:pStyle w:val="Bibliography"/>
       </w:pPr>
-      <w:bookmarkStart w:id="43" w:name="ref-desoto_low_2020"/>
-      <w:bookmarkEnd w:id="42"/>
+      <w:bookmarkStart w:id="48" w:name="ref-desoto_low_2020"/>
+      <w:bookmarkEnd w:id="47"/>
       <w:r>
         <w:t xml:space="preserve">DeSoto, L., Cailleret, M., Sterck, F., Jansen, S., Kramer, K., Robert, E. M. R., … Martínez-Vilalta, J. (2020). Low growth resilience to drought is related to future mortality risk in trees. </w:t>
       </w:r>
@@ -5668,8 +5735,8 @@
       <w:pPr>
         <w:pStyle w:val="Bibliography"/>
       </w:pPr>
-      <w:bookmarkStart w:id="44" w:name="ref-foster_predicting_2016"/>
-      <w:bookmarkEnd w:id="43"/>
+      <w:bookmarkStart w:id="49" w:name="ref-foster_predicting_2016"/>
+      <w:bookmarkEnd w:id="48"/>
       <w:r>
         <w:t xml:space="preserve">Foster, J. R., Finley, A. O., D’Amato, A. W., Bradford, J. B., &amp; Banerjee, S. (2016). Predicting tree biomass growth in the temperate–boreal ecotone: Is tree size, age, competition, or climate response most important? </w:t>
       </w:r>
@@ -5704,8 +5771,8 @@
       <w:pPr>
         <w:pStyle w:val="Bibliography"/>
       </w:pPr>
-      <w:bookmarkStart w:id="45" w:name="ref-friedlingstein_climatecarbon_2006"/>
-      <w:bookmarkEnd w:id="44"/>
+      <w:bookmarkStart w:id="50" w:name="ref-friedlingstein_climatecarbon_2006"/>
+      <w:bookmarkEnd w:id="49"/>
       <w:r>
         <w:t xml:space="preserve">Friedlingstein, P., Cox, P., Betts, R., Bopp, L., Bloh, W. von, Brovkin, V., … Zeng, N. (2006). Climate–Carbon Cycle Feedback Analysis: Results from the C4MIP Model Intercomparison. </w:t>
       </w:r>
@@ -5740,8 +5807,8 @@
       <w:pPr>
         <w:pStyle w:val="Bibliography"/>
       </w:pPr>
-      <w:bookmarkStart w:id="46" w:name="ref-graumlich_long-term_1989"/>
-      <w:bookmarkEnd w:id="45"/>
+      <w:bookmarkStart w:id="51" w:name="ref-graumlich_long-term_1989"/>
+      <w:bookmarkEnd w:id="50"/>
       <w:r>
         <w:t xml:space="preserve">Graumlich, L. J., Brubaker, L. B., &amp; Grier, C. C. (1989). Long-Term Trends in Forest Net Primary Productivity: Cascade Mountains, Washington. </w:t>
       </w:r>
@@ -5776,8 +5843,8 @@
       <w:pPr>
         <w:pStyle w:val="Bibliography"/>
       </w:pPr>
-      <w:bookmarkStart w:id="47" w:name="ref-harris_updated_2014"/>
-      <w:bookmarkEnd w:id="46"/>
+      <w:bookmarkStart w:id="52" w:name="ref-harris_updated_2014"/>
+      <w:bookmarkEnd w:id="51"/>
       <w:r>
         <w:t xml:space="preserve">Harris, I., Jones, P. D., Osborn, T. J., &amp; Lister, D. H. (2014). Updated high-resolution grids of monthly climatic observations - the CRU TS3.10 Dataset: UPDATED HIGH-RESOLUTION GRIDS OF MONTHLY CLIMATIC OBSERVATIONS. </w:t>
       </w:r>
@@ -5812,9 +5879,10 @@
       <w:pPr>
         <w:pStyle w:val="Bibliography"/>
       </w:pPr>
-      <w:bookmarkStart w:id="48" w:name="ref-harris_version_2020"/>
-      <w:bookmarkEnd w:id="47"/>
-      <w:r>
+      <w:bookmarkStart w:id="53" w:name="ref-harris_version_2020"/>
+      <w:bookmarkEnd w:id="52"/>
+      <w:r>
+        <w:lastRenderedPageBreak/>
         <w:t xml:space="preserve">Harris, I., Osborn, T. J., Jones, P., &amp; Lister, D. (2020). Version 4 of the CRU TS monthly high-resolution gridded multivariate climate dataset. </w:t>
       </w:r>
       <w:r>
@@ -5848,8 +5916,8 @@
       <w:pPr>
         <w:pStyle w:val="Bibliography"/>
       </w:pPr>
-      <w:bookmarkStart w:id="49" w:name="ref-helcoski_growing_2019"/>
-      <w:bookmarkEnd w:id="48"/>
+      <w:bookmarkStart w:id="54" w:name="ref-helcoski_growing_2019"/>
+      <w:bookmarkEnd w:id="53"/>
       <w:r>
         <w:t xml:space="preserve">Helcoski, R., Tepley, A. J., Pederson, N., McGarvey, J. C., Meakem, V., Herrmann, V., … Anderson‐Teixeira, K. J. (2019). Growing season moisture drives interannual variation in woody productivity of a temperate deciduous forest. </w:t>
       </w:r>
@@ -5884,8 +5952,8 @@
       <w:pPr>
         <w:pStyle w:val="Bibliography"/>
       </w:pPr>
-      <w:bookmarkStart w:id="50" w:name="ref-klesse_sampling_2018"/>
-      <w:bookmarkEnd w:id="49"/>
+      <w:bookmarkStart w:id="55" w:name="ref-klesse_sampling_2018"/>
+      <w:bookmarkEnd w:id="54"/>
       <w:r>
         <w:t xml:space="preserve">Klesse, S., DeRose, R. J., Guiterman, C. H., Lynch, A. M., O’Connor, C. D., Shaw, J. D., &amp; Evans, M. E. K. (2018). Sampling bias overestimates climate change impacts on forest growth in the southwestern United States. </w:t>
       </w:r>
@@ -5920,8 +5988,8 @@
       <w:pPr>
         <w:pStyle w:val="Bibliography"/>
       </w:pPr>
-      <w:bookmarkStart w:id="51" w:name="ref-kumarathunge_acclimation_2019"/>
-      <w:bookmarkEnd w:id="50"/>
+      <w:bookmarkStart w:id="56" w:name="ref-kumarathunge_acclimation_2019"/>
+      <w:bookmarkEnd w:id="55"/>
       <w:r>
         <w:t xml:space="preserve">Kumarathunge, D. P., Medlyn, B. E., Drake, J. E., Tjoelker, M. G., Aspinwall, M. J., Battaglia, M., … Way, D. A. (2019). Acclimation and adaptation components of the temperature dependence of plant photosynthesis at the global scale. </w:t>
       </w:r>
@@ -5956,8 +6024,8 @@
       <w:pPr>
         <w:pStyle w:val="Bibliography"/>
       </w:pPr>
-      <w:bookmarkStart w:id="52" w:name="ref-mathias_disentangling_2018"/>
-      <w:bookmarkEnd w:id="51"/>
+      <w:bookmarkStart w:id="57" w:name="ref-mathias_disentangling_2018"/>
+      <w:bookmarkEnd w:id="56"/>
       <w:r>
         <w:t xml:space="preserve">Mathias, J. M., &amp; Thomas, R. B. (2018). Disentangling the effects of acidic air pollution, atmospheric CO </w:t>
       </w:r>
@@ -6022,8 +6090,8 @@
       <w:pPr>
         <w:pStyle w:val="Bibliography"/>
       </w:pPr>
-      <w:bookmarkStart w:id="53" w:name="ref-maxwell_declining_2016"/>
-      <w:bookmarkEnd w:id="52"/>
+      <w:bookmarkStart w:id="58" w:name="ref-maxwell_declining_2016"/>
+      <w:bookmarkEnd w:id="57"/>
       <w:r>
         <w:t xml:space="preserve">Maxwell, J. T., Harley, G. L., &amp; Robeson, S. M. (2016). On the declining relationship between tree growth and climate in the Midwest United States: The fading drought signal. </w:t>
       </w:r>
@@ -6058,8 +6126,8 @@
       <w:pPr>
         <w:pStyle w:val="Bibliography"/>
       </w:pPr>
-      <w:bookmarkStart w:id="54" w:name="ref-mcdowell_pervasive_2020"/>
-      <w:bookmarkEnd w:id="53"/>
+      <w:bookmarkStart w:id="59" w:name="ref-mcdowell_pervasive_2020"/>
+      <w:bookmarkEnd w:id="58"/>
       <w:r>
         <w:t xml:space="preserve">McDowell, N. G., Allen, C. D., Anderson-Teixeira, K., Aukema, B. H., Bond-Lamberty, B., Chini, L., … Xu, C. (2020). Pervasive shifts in forest dynamics in a changing world. </w:t>
       </w:r>
@@ -6094,8 +6162,8 @@
       <w:pPr>
         <w:pStyle w:val="Bibliography"/>
       </w:pPr>
-      <w:bookmarkStart w:id="55" w:name="ref-mcgregor_tree_nodate"/>
-      <w:bookmarkEnd w:id="54"/>
+      <w:bookmarkStart w:id="60" w:name="ref-mcgregor_tree_nodate"/>
+      <w:bookmarkEnd w:id="59"/>
       <w:r>
         <w:t xml:space="preserve">McGregor, I., Helcoski, R., Kunert, N., Tepley, A. J., Gonzalez-Akre, E. B., Herrmann, V., … Anderson-Teixeira, K. J. (n.d.). Tree height and drought tolerance traits shape growth responses across droughts in a temperate broadleaf forest. </w:t>
       </w:r>
@@ -6113,8 +6181,8 @@
       <w:pPr>
         <w:pStyle w:val="Bibliography"/>
       </w:pPr>
-      <w:bookmarkStart w:id="56" w:name="ref-muller-landau_testing_2006"/>
-      <w:bookmarkEnd w:id="55"/>
+      <w:bookmarkStart w:id="61" w:name="ref-muller-landau_testing_2006"/>
+      <w:bookmarkEnd w:id="60"/>
       <w:r>
         <w:t xml:space="preserve">Muller-Landau, H. C., Condit, R. S., Chave, J., Thomas, S. C., Bohlman, S. A., Bunyavejchewin, S., … Kiratiprayoon, S. (2006). Testing metabolic ecology theory for allometric scaling of tree size, growth and mortality in tropical forests. </w:t>
       </w:r>
@@ -6149,8 +6217,8 @@
       <w:pPr>
         <w:pStyle w:val="Bibliography"/>
       </w:pPr>
-      <w:bookmarkStart w:id="57" w:name="ref-paton_barro_2019"/>
-      <w:bookmarkEnd w:id="56"/>
+      <w:bookmarkStart w:id="62" w:name="ref-paton_barro_2019"/>
+      <w:bookmarkEnd w:id="61"/>
       <w:r>
         <w:t>Paton, S. (2019). Barro Colorado Island, Clearing_Precipitation, manual. doi:</w:t>
       </w:r>
@@ -6167,8 +6235,8 @@
       <w:pPr>
         <w:pStyle w:val="Bibliography"/>
       </w:pPr>
-      <w:bookmarkStart w:id="58" w:name="ref-peters_detecting_2015"/>
-      <w:bookmarkEnd w:id="57"/>
+      <w:bookmarkStart w:id="63" w:name="ref-peters_detecting_2015"/>
+      <w:bookmarkEnd w:id="62"/>
       <w:r>
         <w:t xml:space="preserve">Peters, R. L., Groenendijk, P., Vlam, M., &amp; Zuidema, P. A. (2015). Detecting long‐term growth trends using tree rings: A critical evaluation of methods. </w:t>
       </w:r>
@@ -6203,9 +6271,10 @@
       <w:pPr>
         <w:pStyle w:val="Bibliography"/>
       </w:pPr>
-      <w:bookmarkStart w:id="59" w:name="ref-van_de_pol_identifying_2016"/>
-      <w:bookmarkEnd w:id="58"/>
-      <w:r>
+      <w:bookmarkStart w:id="64" w:name="ref-van_de_pol_identifying_2016"/>
+      <w:bookmarkEnd w:id="63"/>
+      <w:r>
+        <w:lastRenderedPageBreak/>
         <w:t xml:space="preserve">Pol, M. van de, Bailey, L. D., McLean, N., Rijsdijk, L., Lawson, C. R., &amp; Brouwer, L. (2016). Identifying the best climatic predictors in ecology and evolution. </w:t>
       </w:r>
       <w:r>
@@ -6239,8 +6308,8 @@
       <w:pPr>
         <w:pStyle w:val="Bibliography"/>
       </w:pPr>
-      <w:bookmarkStart w:id="60" w:name="ref-rayback_dendroecological_2020"/>
-      <w:bookmarkEnd w:id="59"/>
+      <w:bookmarkStart w:id="65" w:name="ref-rayback_dendroecological_2020"/>
+      <w:bookmarkEnd w:id="64"/>
       <w:r>
         <w:t xml:space="preserve">Rayback, S. A., Duncan, J. A., Schaberg, P. G., Kosiba, A. M., Hansen, C. F., &amp; Murakami, P. F. (2020). The DendroEcological Network: A cyberinfrastructure for the storage, discovery and sharing of tree-ring and associated ecological data. </w:t>
       </w:r>
@@ -6275,8 +6344,8 @@
       <w:pPr>
         <w:pStyle w:val="Bibliography"/>
       </w:pPr>
-      <w:bookmarkStart w:id="61" w:name="ref-rejoumechain_biomass_2017"/>
-      <w:bookmarkEnd w:id="60"/>
+      <w:bookmarkStart w:id="66" w:name="ref-rejoumechain_biomass_2017"/>
+      <w:bookmarkEnd w:id="65"/>
       <w:r>
         <w:t xml:space="preserve">Réjou‐Méchain, M., Tanguy, A., Piponiot, C., Chave, J., &amp; Hérault, B. (2017). Biomass: An r package for estimating above-ground biomass and its uncertainty in tropical forests. </w:t>
       </w:r>
@@ -6311,8 +6380,8 @@
       <w:pPr>
         <w:pStyle w:val="Bibliography"/>
       </w:pPr>
-      <w:bookmarkStart w:id="62" w:name="ref-sniderhan_growth_2016"/>
-      <w:bookmarkEnd w:id="61"/>
+      <w:bookmarkStart w:id="67" w:name="ref-sniderhan_growth_2016"/>
+      <w:bookmarkEnd w:id="66"/>
       <w:r>
         <w:t xml:space="preserve">Sniderhan, A. E., &amp; Baltzer, J. L. (2016). Growth dynamics of black spruce ( </w:t>
       </w:r>
@@ -6356,8 +6425,8 @@
       <w:pPr>
         <w:pStyle w:val="Bibliography"/>
       </w:pPr>
-      <w:bookmarkStart w:id="63" w:name="ref-stephenson_rate_2014"/>
-      <w:bookmarkEnd w:id="62"/>
+      <w:bookmarkStart w:id="68" w:name="ref-stephenson_rate_2014"/>
+      <w:bookmarkEnd w:id="67"/>
       <w:r>
         <w:t xml:space="preserve">Stephenson, N. L., Das, A. J., Condit, R., Russo, S. E., Baker, P. J., Beckman, N. G., … Zavala, M. A. (2014). Rate of tree carbon accumulation increases continuously with tree size. </w:t>
       </w:r>
@@ -6392,8 +6461,8 @@
       <w:pPr>
         <w:pStyle w:val="Bibliography"/>
       </w:pPr>
-      <w:bookmarkStart w:id="64" w:name="ref-sullivan_long-term_2020"/>
-      <w:bookmarkEnd w:id="63"/>
+      <w:bookmarkStart w:id="69" w:name="ref-sullivan_long-term_2020"/>
+      <w:bookmarkEnd w:id="68"/>
       <w:r>
         <w:t xml:space="preserve">Sullivan, M. J. P., Lewis, S. L., Affum-Baffoe, K., Castilho, C., Costa, F., Sanchez, A. C., … Phillips, O. L. (2020). Long-term thermal sensitivity of Earth’s tropical forests. </w:t>
       </w:r>
@@ -6428,8 +6497,8 @@
       <w:pPr>
         <w:pStyle w:val="Bibliography"/>
       </w:pPr>
-      <w:bookmarkStart w:id="65" w:name="ref-teets_linking_2018"/>
-      <w:bookmarkEnd w:id="64"/>
+      <w:bookmarkStart w:id="70" w:name="ref-teets_linking_2018"/>
+      <w:bookmarkEnd w:id="69"/>
       <w:r>
         <w:t xml:space="preserve">Teets, A., Fraver, S., Hollinger, D. Y., Weiskittel, A. R., Seymour, R. S., &amp; Richardson, A. D. (2018). Linking annual tree growth with eddy-flux measures of net ecosystem productivity across twenty years of observation in a mixed conifer forest. </w:t>
       </w:r>
@@ -6464,8 +6533,8 @@
       <w:pPr>
         <w:pStyle w:val="Bibliography"/>
       </w:pPr>
-      <w:bookmarkStart w:id="66" w:name="ref-teets_quantifying_2018"/>
-      <w:bookmarkEnd w:id="65"/>
+      <w:bookmarkStart w:id="71" w:name="ref-teets_quantifying_2018"/>
+      <w:bookmarkEnd w:id="70"/>
       <w:r>
         <w:t xml:space="preserve">Teets, A., Fraver, S., Weiskittel, A. R., &amp; Hollinger, D. Y. (2018). Quantifying climate-growth relationships at the stand level in a mature mixed-species conifer forest. </w:t>
       </w:r>
@@ -6500,8 +6569,8 @@
       <w:pPr>
         <w:pStyle w:val="Bibliography"/>
       </w:pPr>
-      <w:bookmarkStart w:id="67" w:name="ref-tolwinski-ward_bayesian_2013"/>
-      <w:bookmarkEnd w:id="66"/>
+      <w:bookmarkStart w:id="72" w:name="ref-tolwinski-ward_bayesian_2013"/>
+      <w:bookmarkEnd w:id="71"/>
       <w:r>
         <w:t xml:space="preserve">Tolwinski-Ward, S. E., Anchukaitis, K. J., &amp; Evans, M. N. (2013). Bayesian parameter estimation and interpretation for an intermediate model of tree-ring width. </w:t>
       </w:r>
@@ -6536,8 +6605,8 @@
       <w:pPr>
         <w:pStyle w:val="Bibliography"/>
       </w:pPr>
-      <w:bookmarkStart w:id="68" w:name="ref-tumajer_increasing_2017"/>
-      <w:bookmarkEnd w:id="67"/>
+      <w:bookmarkStart w:id="73" w:name="ref-tumajer_increasing_2017"/>
+      <w:bookmarkEnd w:id="72"/>
       <w:r>
         <w:t xml:space="preserve">Tumajer, J., Altman, J., Štěpánek, P., Treml, V., Doležal, J., &amp; Cienciala, E. (2017). Increasing moisture limitation of Norway spruce in Central Europe revealed by forward modelling of tree growth in tree-ring network. </w:t>
       </w:r>
@@ -6572,8 +6641,8 @@
       <w:pPr>
         <w:pStyle w:val="Bibliography"/>
       </w:pPr>
-      <w:bookmarkStart w:id="69" w:name="ref-vlam_temperature_2014"/>
-      <w:bookmarkEnd w:id="68"/>
+      <w:bookmarkStart w:id="74" w:name="ref-vlam_temperature_2014"/>
+      <w:bookmarkEnd w:id="73"/>
       <w:r>
         <w:t xml:space="preserve">Vlam, M., Baker, P. J., Bunyavejchewin, S., &amp; Zuidema, P. A. (2014). Temperature and rainfall strongly drive temporal growth variation in Asian tropical forest trees. </w:t>
       </w:r>
@@ -6608,9 +6677,10 @@
       <w:pPr>
         <w:pStyle w:val="Bibliography"/>
       </w:pPr>
-      <w:bookmarkStart w:id="70" w:name="ref-walker_integrating_nodate"/>
-      <w:bookmarkEnd w:id="69"/>
-      <w:r>
+      <w:bookmarkStart w:id="75" w:name="ref-walker_integrating_nodate"/>
+      <w:bookmarkEnd w:id="74"/>
+      <w:r>
+        <w:lastRenderedPageBreak/>
         <w:t xml:space="preserve">Walker, A. P., Kauwe, M. G. D., Bastos, A., Belmecheri, S., Georgiou, K., Keeling, R., … Zuidema, P. A. (n.d.). Integrating the evidence for a terrestrial carbon sink caused by increasing atmospheric CO2. </w:t>
       </w:r>
       <w:r>
@@ -6639,8 +6709,8 @@
           <w:t>10.1111/nph.16866</w:t>
         </w:r>
       </w:hyperlink>
-      <w:bookmarkEnd w:id="33"/>
-      <w:bookmarkEnd w:id="70"/>
+      <w:bookmarkEnd w:id="38"/>
+      <w:bookmarkEnd w:id="75"/>
     </w:p>
     <w:sectPr>
       <w:pgSz w:w="12240" w:h="15840"/>
@@ -6665,6 +6735,9 @@
         <w:annotationRef/>
       </w:r>
       <w:r>
+        <w:rPr>
+          <w:highlight w:val="yellow"/>
+        </w:rPr>
         <w:t>Tree diameter at the time of sampling or the time-series of DBH values over the analysis period?</w:t>
       </w:r>
     </w:p>
@@ -6681,6 +6754,9 @@
         <w:annotationRef/>
       </w:r>
       <w:r>
+        <w:rPr>
+          <w:highlight w:val="yellow"/>
+        </w:rPr>
         <w:t>Similar climate variables operating over similar time windows?</w:t>
       </w:r>
     </w:p>
@@ -6697,6 +6773,9 @@
         <w:annotationRef/>
       </w:r>
       <w:r>
+        <w:rPr>
+          <w:highlight w:val="yellow"/>
+        </w:rPr>
         <w:t>Ring-width index</w:t>
       </w:r>
     </w:p>
@@ -6713,38 +6792,62 @@
         <w:annotationRef/>
       </w:r>
       <w:r>
+        <w:rPr>
+          <w:highlight w:val="yellow"/>
+        </w:rPr>
         <w:t xml:space="preserve">Biondi, F., and C. Zang. 2015. </w:t>
       </w:r>
       <w:proofErr w:type="spellStart"/>
       <w:r>
+        <w:rPr>
+          <w:highlight w:val="yellow"/>
+        </w:rPr>
         <w:t>treeclim</w:t>
       </w:r>
       <w:proofErr w:type="spellEnd"/>
       <w:r>
+        <w:rPr>
+          <w:highlight w:val="yellow"/>
+        </w:rPr>
         <w:t xml:space="preserve">: </w:t>
       </w:r>
       <w:proofErr w:type="gramStart"/>
       <w:r>
+        <w:rPr>
+          <w:highlight w:val="yellow"/>
+        </w:rPr>
         <w:t>an</w:t>
       </w:r>
       <w:proofErr w:type="gramEnd"/>
       <w:r>
+        <w:rPr>
+          <w:highlight w:val="yellow"/>
+        </w:rPr>
         <w:t xml:space="preserve"> R package for the numerical calibration of proxy–climate relationships. </w:t>
       </w:r>
       <w:proofErr w:type="spellStart"/>
       <w:r>
+        <w:rPr>
+          <w:highlight w:val="yellow"/>
+        </w:rPr>
         <w:t>Ecography</w:t>
       </w:r>
       <w:proofErr w:type="spellEnd"/>
       <w:r>
+        <w:rPr>
+          <w:highlight w:val="yellow"/>
+        </w:rPr>
         <w:t xml:space="preserve"> 38:431-436.</w:t>
       </w:r>
     </w:p>
   </w:comment>
-  <w:comment w:id="11" w:author="Alan Tepley" w:date="2020-09-04T12:05:00Z" w:initials="AJT">
+  <w:comment w:id="16" w:author="Alan Tepley" w:date="2020-09-04T12:05:00Z" w:initials="AJT">
     <w:p>
       <w:pPr>
         <w:pStyle w:val="CommentText"/>
+        <w:rPr>
+          <w:highlight w:val="yellow"/>
+        </w:rPr>
       </w:pPr>
       <w:r>
         <w:rPr>
@@ -6753,12 +6856,18 @@
         <w:annotationRef/>
       </w:r>
       <w:r>
+        <w:rPr>
+          <w:highlight w:val="yellow"/>
+        </w:rPr>
         <w:t>Also see</w:t>
       </w:r>
     </w:p>
     <w:p>
       <w:pPr>
         <w:pStyle w:val="CommentText"/>
+        <w:rPr>
+          <w:highlight w:val="yellow"/>
+        </w:rPr>
       </w:pPr>
     </w:p>
     <w:p>
@@ -6767,23 +6876,35 @@
       </w:pPr>
       <w:proofErr w:type="spellStart"/>
       <w:r>
+        <w:rPr>
+          <w:highlight w:val="yellow"/>
+        </w:rPr>
         <w:t>Beedlow</w:t>
       </w:r>
       <w:proofErr w:type="spellEnd"/>
       <w:r>
+        <w:rPr>
+          <w:highlight w:val="yellow"/>
+        </w:rPr>
         <w:t xml:space="preserve">, PA, HA Lee, DT Tingley, RS </w:t>
       </w:r>
       <w:proofErr w:type="spellStart"/>
       <w:r>
+        <w:rPr>
+          <w:highlight w:val="yellow"/>
+        </w:rPr>
         <w:t>Waschmann</w:t>
       </w:r>
       <w:proofErr w:type="spellEnd"/>
       <w:r>
+        <w:rPr>
+          <w:highlight w:val="yellow"/>
+        </w:rPr>
         <w:t>, and CA. Burdick. 2013. The importance of seasonal temperature and moisture patterns on growth of Douglas-fir in western Oregon, USA. Agricultural and Forest Meteorology 169:174-185.</w:t>
       </w:r>
     </w:p>
   </w:comment>
-  <w:comment w:id="12" w:author="Alan Tepley" w:date="2020-09-04T12:22:00Z" w:initials="AJT">
+  <w:comment w:id="17" w:author="Alan Tepley" w:date="2020-09-04T12:22:00Z" w:initials="AJT">
     <w:p>
       <w:pPr>
         <w:pStyle w:val="CommentText"/>
@@ -6795,11 +6916,17 @@
         <w:annotationRef/>
       </w:r>
       <w:r>
-        <w:t xml:space="preserve">This paragraph suggests that we should expect parabola-shaped relationships between tree growth and temperature and other climate variables. If the climate variable is only on one side of the peak of the parabola during the period of observation, then the relationship between tree growth and climate could appear to be linear. If the climate variable goes beyond that peak in the future, then the linear relationship will poorly predict future growth. This supports a need for modeling non-linear relationships, but I don’t know if the methods presented here fully address this because they still face a problem when future climate is outside of the range of values used to model the climate-growth relationship. </w:t>
+        <w:rPr>
+          <w:highlight w:val="yellow"/>
+        </w:rPr>
+        <w:t>This paragraph suggests that we should expect parabola-shaped relationships between tree growth and temperature and other climate variables. If the climate variable is only on one side of the peak of the parabola during the period of observation, then the relationship between tree growth and climate could appear to be linear. If the climate variable goes beyond that peak in the future, then the linear relationship will poorly predict future growth. This supports a need for modeling non-linear relationships, but I don’t know if the methods presented here fully address this because they still face a problem when future climate is outside of the range of values used to model the climate-growth relationship.</w:t>
+      </w:r>
+      <w:r>
+        <w:t xml:space="preserve"> </w:t>
       </w:r>
     </w:p>
   </w:comment>
-  <w:comment w:id="13" w:author="Alan Tepley" w:date="2020-09-04T12:32:00Z" w:initials="AJT">
+  <w:comment w:id="18" w:author="Alan Tepley" w:date="2020-09-04T12:32:00Z" w:initials="AJT">
     <w:p>
       <w:pPr>
         <w:pStyle w:val="CommentText"/>
@@ -6811,23 +6938,38 @@
         <w:annotationRef/>
       </w:r>
       <w:r>
+        <w:rPr>
+          <w:highlight w:val="yellow"/>
+        </w:rPr>
         <w:t>Cook, E</w:t>
       </w:r>
       <w:r>
+        <w:rPr>
+          <w:highlight w:val="yellow"/>
+        </w:rPr>
         <w:t>R</w:t>
       </w:r>
       <w:r>
+        <w:rPr>
+          <w:highlight w:val="yellow"/>
+        </w:rPr>
         <w:t xml:space="preserve">, and </w:t>
       </w:r>
       <w:r>
+        <w:rPr>
+          <w:highlight w:val="yellow"/>
+        </w:rPr>
         <w:t>K Peters. 1997. Calculating unbiased tree-ring indices for the study of climatic and environmental change. The Holocene 7:361-370.</w:t>
       </w:r>
     </w:p>
   </w:comment>
-  <w:comment w:id="14" w:author="Alan Tepley" w:date="2020-09-04T12:38:00Z" w:initials="AJT">
+  <w:comment w:id="19" w:author="Alan Tepley" w:date="2020-09-04T12:38:00Z" w:initials="AJT">
     <w:p>
       <w:pPr>
         <w:pStyle w:val="CommentText"/>
+        <w:rPr>
+          <w:highlight w:val="yellow"/>
+        </w:rPr>
       </w:pPr>
       <w:r>
         <w:rPr>
@@ -6836,16 +6978,23 @@
         <w:annotationRef/>
       </w:r>
       <w:r>
+        <w:rPr>
+          <w:highlight w:val="yellow"/>
+        </w:rPr>
         <w:t xml:space="preserve">Define </w:t>
       </w:r>
       <w:proofErr w:type="spellStart"/>
       <w:r>
         <w:rPr>
           <w:rFonts w:ascii="Calibri" w:hAnsi="Calibri" w:cs="Calibri"/>
+          <w:highlight w:val="yellow"/>
         </w:rPr>
         <w:t>Δ</w:t>
       </w:r>
       <w:r>
+        <w:rPr>
+          <w:highlight w:val="yellow"/>
+        </w:rPr>
         <w:t>r</w:t>
       </w:r>
       <w:proofErr w:type="spellEnd"/>
@@ -6855,17 +7004,26 @@
         <w:pStyle w:val="CommentText"/>
       </w:pPr>
       <w:r>
+        <w:rPr>
+          <w:highlight w:val="yellow"/>
+        </w:rPr>
         <w:t>It’s common to use RW = ring width or RWI = ring-width index</w:t>
       </w:r>
       <w:r>
+        <w:rPr>
+          <w:highlight w:val="yellow"/>
+        </w:rPr>
         <w:t xml:space="preserve"> (after detrending)</w:t>
       </w:r>
       <w:r>
+        <w:rPr>
+          <w:highlight w:val="yellow"/>
+        </w:rPr>
         <w:t>.</w:t>
       </w:r>
     </w:p>
   </w:comment>
-  <w:comment w:id="17" w:author="Alan Tepley" w:date="2020-09-04T12:47:00Z" w:initials="AJT">
+  <w:comment w:id="22" w:author="Alan Tepley" w:date="2020-09-04T12:47:00Z" w:initials="AJT">
     <w:p>
       <w:pPr>
         <w:pStyle w:val="CommentText"/>
@@ -6894,7 +7052,7 @@
       </w:r>
     </w:p>
   </w:comment>
-  <w:comment w:id="20" w:author="Alan Tepley" w:date="2020-09-04T12:51:00Z" w:initials="AJT">
+  <w:comment w:id="25" w:author="Alan Tepley" w:date="2020-09-04T12:51:00Z" w:initials="AJT">
     <w:p>
       <w:pPr>
         <w:pStyle w:val="CommentText"/>
@@ -6910,7 +7068,7 @@
       </w:r>
     </w:p>
   </w:comment>
-  <w:comment w:id="21" w:author="Alan Tepley" w:date="2020-09-04T12:53:00Z" w:initials="AJT">
+  <w:comment w:id="26" w:author="Alan Tepley" w:date="2020-09-04T12:53:00Z" w:initials="AJT">
     <w:p>
       <w:pPr>
         <w:pStyle w:val="CommentText"/>
@@ -6926,7 +7084,7 @@
       </w:r>
     </w:p>
   </w:comment>
-  <w:comment w:id="22" w:author="Alan Tepley" w:date="2020-09-04T12:54:00Z" w:initials="AJT">
+  <w:comment w:id="27" w:author="Alan Tepley" w:date="2020-09-04T12:54:00Z" w:initials="AJT">
     <w:p>
       <w:pPr>
         <w:pStyle w:val="CommentText"/>
@@ -6951,19 +7109,32 @@
         <w:pStyle w:val="CommentText"/>
       </w:pPr>
       <w:r>
-        <w:t xml:space="preserve">Can </w:t>
+        <w:t>Can climwin identify strong correlations over non-consecutive months (e.g., last fall and current spring)?</w:t>
+      </w:r>
+    </w:p>
+  </w:comment>
+  <w:comment w:id="28" w:author="Alan Tepley" w:date="2020-09-04T12:58:00Z" w:initials="AJT">
+    <w:p>
+      <w:pPr>
+        <w:pStyle w:val="CommentText"/>
+      </w:pPr>
+      <w:r>
+        <w:rPr>
+          <w:rStyle w:val="CommentReference"/>
+        </w:rPr>
+        <w:annotationRef/>
       </w:r>
       <w:proofErr w:type="spellStart"/>
       <w:r>
-        <w:t>climwin</w:t>
+        <w:t>Prewhitening</w:t>
       </w:r>
       <w:proofErr w:type="spellEnd"/>
       <w:r>
-        <w:t xml:space="preserve"> identify strong correlations over non-consecutive months (e.g., last fall and current spring)?</w:t>
+        <w:t>?</w:t>
       </w:r>
     </w:p>
   </w:comment>
-  <w:comment w:id="23" w:author="Alan Tepley" w:date="2020-09-04T12:58:00Z" w:initials="AJT">
+  <w:comment w:id="29" w:author="Alan Tepley" w:date="2020-09-04T12:59:00Z" w:initials="AJT">
     <w:p>
       <w:pPr>
         <w:pStyle w:val="CommentText"/>
@@ -6974,33 +7145,12 @@
         </w:rPr>
         <w:annotationRef/>
       </w:r>
-      <w:proofErr w:type="spellStart"/>
-      <w:r>
-        <w:t>Prewhitening</w:t>
-      </w:r>
-      <w:proofErr w:type="spellEnd"/>
-      <w:r>
-        <w:t>?</w:t>
+      <w:r>
+        <w:t>Is the benefit of the new approach that it is a more objective way to reach the same interpretation, or are there cases when it would produce a different interpretation?</w:t>
       </w:r>
     </w:p>
   </w:comment>
-  <w:comment w:id="24" w:author="Alan Tepley" w:date="2020-09-04T12:59:00Z" w:initials="AJT">
-    <w:p>
-      <w:pPr>
-        <w:pStyle w:val="CommentText"/>
-      </w:pPr>
-      <w:r>
-        <w:rPr>
-          <w:rStyle w:val="CommentReference"/>
-        </w:rPr>
-        <w:annotationRef/>
-      </w:r>
-      <w:r>
-        <w:t>Is the benefit of the new approach that it is a more objective way to reach the same interpretation, or are there cases when it would produce a different interpretation?</w:t>
-      </w:r>
-    </w:p>
-  </w:comment>
-  <w:comment w:id="28" w:author="Alan Tepley" w:date="2020-09-04T14:37:00Z" w:initials="AJT">
+  <w:comment w:id="33" w:author="Alan Tepley" w:date="2020-09-04T14:37:00Z" w:initials="AJT">
     <w:p>
       <w:pPr>
         <w:pStyle w:val="CommentText"/>
@@ -7527,6 +7677,9 @@
 <w15:people xmlns:wpc="http://schemas.microsoft.com/office/word/2010/wordprocessingCanvas" xmlns:cx="http://schemas.microsoft.com/office/drawing/2014/chartex" xmlns:cx1="http://schemas.microsoft.com/office/drawing/2015/9/8/chartex" xmlns:cx2="http://schemas.microsoft.com/office/drawing/2015/10/21/chartex" xmlns:cx3="http://schemas.microsoft.com/office/drawing/2016/5/9/chartex" xmlns:cx4="http://schemas.microsoft.com/office/drawing/2016/5/10/chartex" xmlns:cx5="http://schemas.microsoft.com/office/drawing/2016/5/11/chartex" xmlns:cx6="http://schemas.microsoft.com/office/drawing/2016/5/12/chartex" xmlns:cx7="http://schemas.microsoft.com/office/drawing/2016/5/13/chartex" xmlns:cx8="http://schemas.microsoft.com/office/drawing/2016/5/14/chartex" xmlns:mc="http://schemas.openxmlformats.org/markup-compatibility/2006" xmlns:aink="http://schemas.microsoft.com/office/drawing/2016/ink" xmlns:am3d="http://schemas.microsoft.com/office/drawing/2017/model3d" xmlns:o="urn:schemas-microsoft-com:office:office" xmlns:r="http://schemas.openxmlformats.org/officeDocument/2006/relationships" xmlns:m="http://schemas.openxmlformats.org/officeDocument/2006/math" xmlns:v="urn:schemas-microsoft-com:vml" xmlns:wp14="http://schemas.microsoft.com/office/word/2010/wordprocessingDrawing" xmlns:wp="http://schemas.openxmlformats.org/drawingml/2006/wordprocessingDrawing" xmlns:w10="urn:schemas-microsoft-com:office:word" xmlns:w="http://schemas.openxmlformats.org/wordprocessingml/2006/main" xmlns:w14="http://schemas.microsoft.com/office/word/2010/wordml" xmlns:w15="http://schemas.microsoft.com/office/word/2012/wordml" xmlns:w16cex="http://schemas.microsoft.com/office/word/2018/wordml/cex" xmlns:w16cid="http://schemas.microsoft.com/office/word/2016/wordml/cid" xmlns:w16="http://schemas.microsoft.com/office/word/2018/wordml" xmlns:w16se="http://schemas.microsoft.com/office/word/2015/wordml/symex" xmlns:wpg="http://schemas.microsoft.com/office/word/2010/wordprocessingGroup" xmlns:wpi="http://schemas.microsoft.com/office/word/2010/wordprocessingInk" xmlns:wne="http://schemas.microsoft.com/office/word/2006/wordml" xmlns:wps="http://schemas.microsoft.com/office/word/2010/wordprocessingShape" mc:Ignorable="w14 w15 w16se w16cid w16 w16cex wp14">
   <w15:person w15:author="Alan Tepley">
     <w15:presenceInfo w15:providerId="None" w15:userId="Alan Tepley"/>
+  </w15:person>
+  <w15:person w15:author="Teixeira, Kristina A.">
+    <w15:presenceInfo w15:providerId="AD" w15:userId="S::teixeirak@si.edu::c41ea8dc-24b5-4131-938a-b2bb13d1b202"/>
   </w15:person>
 </w15:people>
 </file>

</xml_diff>